<commit_message>
blackbox_test_02-b759a30: Test behavior of signup submit button with valid credentials
</commit_message>
<xml_diff>
--- a/Tests/Test_06-b759a30/blackbox_test_02-b759a30.docx
+++ b/Tests/Test_06-b759a30/blackbox_test_02-b759a30.docx
@@ -69,6 +69,15 @@
       </w:r>
       <w:r>
         <w:t>Date conducted: </w:t>
+      </w:r>
+      <w:r>
+        <w:t xml:space="preserve">Nov 30, 2024, </w:t>
+      </w:r>
+      <w:r>
+        <w:t>9:30</w:t>
+      </w:r>
+      <w:r>
+        <w:t xml:space="preserve"> PM</w:t>
       </w:r>
     </w:p>
     <w:p>
@@ -129,11 +138,11 @@
         <w:tblLook w:val="04A0" w:firstRow="1" w:lastRow="0" w:firstColumn="1" w:lastColumn="0" w:noHBand="0" w:noVBand="1"/>
       </w:tblPr>
       <w:tblGrid>
-        <w:gridCol w:w="4017"/>
-        <w:gridCol w:w="4005"/>
-        <w:gridCol w:w="2710"/>
-        <w:gridCol w:w="4340"/>
-        <w:gridCol w:w="1178"/>
+        <w:gridCol w:w="3438"/>
+        <w:gridCol w:w="3413"/>
+        <w:gridCol w:w="2543"/>
+        <w:gridCol w:w="3250"/>
+        <w:gridCol w:w="3606"/>
         <w:gridCol w:w="1020"/>
       </w:tblGrid>
       <w:tr>
@@ -427,27 +436,35 @@
             <w:vAlign w:val="bottom"/>
             <w:hideMark/>
           </w:tcPr>
-          <w:p/>
-        </w:tc>
-        <w:tc>
-          <w:tcPr>
-            <w:tcW w:w="0" w:type="auto"/>
-            <w:tcBorders>
-              <w:top w:val="single" w:sz="6" w:space="0" w:color="000000"/>
-              <w:left w:val="single" w:sz="6" w:space="0" w:color="000000"/>
-              <w:bottom w:val="single" w:sz="6" w:space="0" w:color="000000"/>
-              <w:right w:val="single" w:sz="6" w:space="0" w:color="000000"/>
-            </w:tcBorders>
-            <w:tcMar>
-              <w:top w:w="40" w:type="dxa"/>
-              <w:left w:w="40" w:type="dxa"/>
-              <w:bottom w:w="40" w:type="dxa"/>
-              <w:right w:w="40" w:type="dxa"/>
-            </w:tcMar>
-            <w:vAlign w:val="bottom"/>
-            <w:hideMark/>
-          </w:tcPr>
-          <w:p/>
+          <w:p>
+            <w:r>
+              <w:t>Transitioned to the dashboard screen after login</w:t>
+            </w:r>
+          </w:p>
+        </w:tc>
+        <w:tc>
+          <w:tcPr>
+            <w:tcW w:w="0" w:type="auto"/>
+            <w:tcBorders>
+              <w:top w:val="single" w:sz="6" w:space="0" w:color="000000"/>
+              <w:left w:val="single" w:sz="6" w:space="0" w:color="000000"/>
+              <w:bottom w:val="single" w:sz="6" w:space="0" w:color="000000"/>
+              <w:right w:val="single" w:sz="6" w:space="0" w:color="000000"/>
+            </w:tcBorders>
+            <w:tcMar>
+              <w:top w:w="40" w:type="dxa"/>
+              <w:left w:w="40" w:type="dxa"/>
+              <w:bottom w:w="40" w:type="dxa"/>
+              <w:right w:w="40" w:type="dxa"/>
+            </w:tcMar>
+            <w:vAlign w:val="bottom"/>
+            <w:hideMark/>
+          </w:tcPr>
+          <w:p>
+            <w:r>
+              <w:t>Pass</w:t>
+            </w:r>
+          </w:p>
         </w:tc>
       </w:tr>
       <w:tr>
@@ -568,27 +585,41 @@
             <w:vAlign w:val="bottom"/>
             <w:hideMark/>
           </w:tcPr>
-          <w:p/>
-        </w:tc>
-        <w:tc>
-          <w:tcPr>
-            <w:tcW w:w="0" w:type="auto"/>
-            <w:tcBorders>
-              <w:top w:val="single" w:sz="6" w:space="0" w:color="000000"/>
-              <w:left w:val="single" w:sz="6" w:space="0" w:color="000000"/>
-              <w:bottom w:val="single" w:sz="6" w:space="0" w:color="000000"/>
-              <w:right w:val="single" w:sz="6" w:space="0" w:color="000000"/>
-            </w:tcBorders>
-            <w:tcMar>
-              <w:top w:w="40" w:type="dxa"/>
-              <w:left w:w="40" w:type="dxa"/>
-              <w:bottom w:w="40" w:type="dxa"/>
-              <w:right w:w="40" w:type="dxa"/>
-            </w:tcMar>
-            <w:vAlign w:val="bottom"/>
-            <w:hideMark/>
-          </w:tcPr>
-          <w:p/>
+          <w:p>
+            <w:r>
+              <w:t>Error message</w:t>
+            </w:r>
+            <w:r>
+              <w:t xml:space="preserve"> box</w:t>
+            </w:r>
+            <w:r>
+              <w:t xml:space="preserve"> "Invalid Credentials" is displayed.</w:t>
+            </w:r>
+          </w:p>
+        </w:tc>
+        <w:tc>
+          <w:tcPr>
+            <w:tcW w:w="0" w:type="auto"/>
+            <w:tcBorders>
+              <w:top w:val="single" w:sz="6" w:space="0" w:color="000000"/>
+              <w:left w:val="single" w:sz="6" w:space="0" w:color="000000"/>
+              <w:bottom w:val="single" w:sz="6" w:space="0" w:color="000000"/>
+              <w:right w:val="single" w:sz="6" w:space="0" w:color="000000"/>
+            </w:tcBorders>
+            <w:tcMar>
+              <w:top w:w="40" w:type="dxa"/>
+              <w:left w:w="40" w:type="dxa"/>
+              <w:bottom w:w="40" w:type="dxa"/>
+              <w:right w:w="40" w:type="dxa"/>
+            </w:tcMar>
+            <w:vAlign w:val="bottom"/>
+            <w:hideMark/>
+          </w:tcPr>
+          <w:p>
+            <w:r>
+              <w:t>Pass</w:t>
+            </w:r>
+          </w:p>
         </w:tc>
       </w:tr>
       <w:tr>
@@ -709,27 +740,41 @@
             <w:vAlign w:val="bottom"/>
             <w:hideMark/>
           </w:tcPr>
-          <w:p/>
-        </w:tc>
-        <w:tc>
-          <w:tcPr>
-            <w:tcW w:w="0" w:type="auto"/>
-            <w:tcBorders>
-              <w:top w:val="single" w:sz="6" w:space="0" w:color="000000"/>
-              <w:left w:val="single" w:sz="6" w:space="0" w:color="000000"/>
-              <w:bottom w:val="single" w:sz="6" w:space="0" w:color="000000"/>
-              <w:right w:val="single" w:sz="6" w:space="0" w:color="000000"/>
-            </w:tcBorders>
-            <w:tcMar>
-              <w:top w:w="40" w:type="dxa"/>
-              <w:left w:w="40" w:type="dxa"/>
-              <w:bottom w:w="40" w:type="dxa"/>
-              <w:right w:w="40" w:type="dxa"/>
-            </w:tcMar>
-            <w:vAlign w:val="bottom"/>
-            <w:hideMark/>
-          </w:tcPr>
-          <w:p/>
+          <w:p>
+            <w:r>
+              <w:t xml:space="preserve">Error message </w:t>
+            </w:r>
+            <w:r>
+              <w:t xml:space="preserve">box </w:t>
+            </w:r>
+            <w:r>
+              <w:t>"Fields cannot be empty" is displayed.</w:t>
+            </w:r>
+          </w:p>
+        </w:tc>
+        <w:tc>
+          <w:tcPr>
+            <w:tcW w:w="0" w:type="auto"/>
+            <w:tcBorders>
+              <w:top w:val="single" w:sz="6" w:space="0" w:color="000000"/>
+              <w:left w:val="single" w:sz="6" w:space="0" w:color="000000"/>
+              <w:bottom w:val="single" w:sz="6" w:space="0" w:color="000000"/>
+              <w:right w:val="single" w:sz="6" w:space="0" w:color="000000"/>
+            </w:tcBorders>
+            <w:tcMar>
+              <w:top w:w="40" w:type="dxa"/>
+              <w:left w:w="40" w:type="dxa"/>
+              <w:bottom w:w="40" w:type="dxa"/>
+              <w:right w:w="40" w:type="dxa"/>
+            </w:tcMar>
+            <w:vAlign w:val="bottom"/>
+            <w:hideMark/>
+          </w:tcPr>
+          <w:p>
+            <w:r>
+              <w:t>Pass</w:t>
+            </w:r>
+          </w:p>
         </w:tc>
       </w:tr>
       <w:tr>
@@ -850,27 +895,35 @@
             <w:vAlign w:val="bottom"/>
             <w:hideMark/>
           </w:tcPr>
-          <w:p/>
-        </w:tc>
-        <w:tc>
-          <w:tcPr>
-            <w:tcW w:w="0" w:type="auto"/>
-            <w:tcBorders>
-              <w:top w:val="single" w:sz="6" w:space="0" w:color="000000"/>
-              <w:left w:val="single" w:sz="6" w:space="0" w:color="000000"/>
-              <w:bottom w:val="single" w:sz="6" w:space="0" w:color="000000"/>
-              <w:right w:val="single" w:sz="6" w:space="0" w:color="000000"/>
-            </w:tcBorders>
-            <w:tcMar>
-              <w:top w:w="40" w:type="dxa"/>
-              <w:left w:w="40" w:type="dxa"/>
-              <w:bottom w:w="40" w:type="dxa"/>
-              <w:right w:w="40" w:type="dxa"/>
-            </w:tcMar>
-            <w:vAlign w:val="bottom"/>
-            <w:hideMark/>
-          </w:tcPr>
-          <w:p/>
+          <w:p>
+            <w:r>
+              <w:t>Clicking on navigation buttons transitions from login -&gt; signup screen and vice versa</w:t>
+            </w:r>
+          </w:p>
+        </w:tc>
+        <w:tc>
+          <w:tcPr>
+            <w:tcW w:w="0" w:type="auto"/>
+            <w:tcBorders>
+              <w:top w:val="single" w:sz="6" w:space="0" w:color="000000"/>
+              <w:left w:val="single" w:sz="6" w:space="0" w:color="000000"/>
+              <w:bottom w:val="single" w:sz="6" w:space="0" w:color="000000"/>
+              <w:right w:val="single" w:sz="6" w:space="0" w:color="000000"/>
+            </w:tcBorders>
+            <w:tcMar>
+              <w:top w:w="40" w:type="dxa"/>
+              <w:left w:w="40" w:type="dxa"/>
+              <w:bottom w:w="40" w:type="dxa"/>
+              <w:right w:w="40" w:type="dxa"/>
+            </w:tcMar>
+            <w:vAlign w:val="bottom"/>
+            <w:hideMark/>
+          </w:tcPr>
+          <w:p>
+            <w:r>
+              <w:t>Pass</w:t>
+            </w:r>
+          </w:p>
         </w:tc>
       </w:tr>
       <w:tr>
@@ -897,6 +950,7 @@
           </w:tcPr>
           <w:p>
             <w:r>
+              <w:lastRenderedPageBreak/>
               <w:t>Test behavior of signup submit button with valid credentials</w:t>
             </w:r>
           </w:p>
@@ -969,49 +1023,63 @@
           </w:tcPr>
           <w:p>
             <w:r>
-              <w:t>App displays the message “Successfully registered” and navigates to the login screen.</w:t>
-            </w:r>
-          </w:p>
-        </w:tc>
-        <w:tc>
-          <w:tcPr>
-            <w:tcW w:w="0" w:type="auto"/>
-            <w:tcBorders>
-              <w:top w:val="single" w:sz="6" w:space="0" w:color="000000"/>
-              <w:left w:val="single" w:sz="6" w:space="0" w:color="000000"/>
-              <w:bottom w:val="single" w:sz="6" w:space="0" w:color="000000"/>
-              <w:right w:val="single" w:sz="6" w:space="0" w:color="000000"/>
-            </w:tcBorders>
-            <w:tcMar>
-              <w:top w:w="40" w:type="dxa"/>
-              <w:left w:w="40" w:type="dxa"/>
-              <w:bottom w:w="40" w:type="dxa"/>
-              <w:right w:w="40" w:type="dxa"/>
-            </w:tcMar>
-            <w:vAlign w:val="bottom"/>
-            <w:hideMark/>
-          </w:tcPr>
-          <w:p/>
-        </w:tc>
-        <w:tc>
-          <w:tcPr>
-            <w:tcW w:w="0" w:type="auto"/>
-            <w:tcBorders>
-              <w:top w:val="single" w:sz="6" w:space="0" w:color="000000"/>
-              <w:left w:val="single" w:sz="6" w:space="0" w:color="000000"/>
-              <w:bottom w:val="single" w:sz="6" w:space="0" w:color="000000"/>
-              <w:right w:val="single" w:sz="6" w:space="0" w:color="000000"/>
-            </w:tcBorders>
-            <w:tcMar>
-              <w:top w:w="40" w:type="dxa"/>
-              <w:left w:w="40" w:type="dxa"/>
-              <w:bottom w:w="40" w:type="dxa"/>
-              <w:right w:w="40" w:type="dxa"/>
-            </w:tcMar>
-            <w:vAlign w:val="bottom"/>
-            <w:hideMark/>
-          </w:tcPr>
-          <w:p/>
+              <w:t>App displays the</w:t>
+            </w:r>
+            <w:r>
+              <w:t xml:space="preserve"> success</w:t>
+            </w:r>
+            <w:r>
+              <w:t xml:space="preserve"> message and navigates to the login screen.</w:t>
+            </w:r>
+          </w:p>
+        </w:tc>
+        <w:tc>
+          <w:tcPr>
+            <w:tcW w:w="0" w:type="auto"/>
+            <w:tcBorders>
+              <w:top w:val="single" w:sz="6" w:space="0" w:color="000000"/>
+              <w:left w:val="single" w:sz="6" w:space="0" w:color="000000"/>
+              <w:bottom w:val="single" w:sz="6" w:space="0" w:color="000000"/>
+              <w:right w:val="single" w:sz="6" w:space="0" w:color="000000"/>
+            </w:tcBorders>
+            <w:tcMar>
+              <w:top w:w="40" w:type="dxa"/>
+              <w:left w:w="40" w:type="dxa"/>
+              <w:bottom w:w="40" w:type="dxa"/>
+              <w:right w:w="40" w:type="dxa"/>
+            </w:tcMar>
+            <w:vAlign w:val="bottom"/>
+            <w:hideMark/>
+          </w:tcPr>
+          <w:p>
+            <w:r>
+              <w:t>App displays success message yet doesn’t navigate back to the login screen</w:t>
+            </w:r>
+          </w:p>
+        </w:tc>
+        <w:tc>
+          <w:tcPr>
+            <w:tcW w:w="0" w:type="auto"/>
+            <w:tcBorders>
+              <w:top w:val="single" w:sz="6" w:space="0" w:color="000000"/>
+              <w:left w:val="single" w:sz="6" w:space="0" w:color="000000"/>
+              <w:bottom w:val="single" w:sz="6" w:space="0" w:color="000000"/>
+              <w:right w:val="single" w:sz="6" w:space="0" w:color="000000"/>
+            </w:tcBorders>
+            <w:tcMar>
+              <w:top w:w="40" w:type="dxa"/>
+              <w:left w:w="40" w:type="dxa"/>
+              <w:bottom w:w="40" w:type="dxa"/>
+              <w:right w:w="40" w:type="dxa"/>
+            </w:tcMar>
+            <w:vAlign w:val="bottom"/>
+            <w:hideMark/>
+          </w:tcPr>
+          <w:p>
+            <w:r>
+              <w:t>Fail</w:t>
+            </w:r>
+          </w:p>
         </w:tc>
       </w:tr>
       <w:tr>
@@ -1038,7 +1106,6 @@
           </w:tcPr>
           <w:p>
             <w:r>
-              <w:lastRenderedPageBreak/>
               <w:t>Test behavior of signup submit button with mismatched passwords</w:t>
             </w:r>
           </w:p>
@@ -1133,27 +1200,41 @@
             <w:vAlign w:val="bottom"/>
             <w:hideMark/>
           </w:tcPr>
-          <w:p/>
-        </w:tc>
-        <w:tc>
-          <w:tcPr>
-            <w:tcW w:w="0" w:type="auto"/>
-            <w:tcBorders>
-              <w:top w:val="single" w:sz="6" w:space="0" w:color="000000"/>
-              <w:left w:val="single" w:sz="6" w:space="0" w:color="000000"/>
-              <w:bottom w:val="single" w:sz="6" w:space="0" w:color="000000"/>
-              <w:right w:val="single" w:sz="6" w:space="0" w:color="000000"/>
-            </w:tcBorders>
-            <w:tcMar>
-              <w:top w:w="40" w:type="dxa"/>
-              <w:left w:w="40" w:type="dxa"/>
-              <w:bottom w:w="40" w:type="dxa"/>
-              <w:right w:w="40" w:type="dxa"/>
-            </w:tcMar>
-            <w:vAlign w:val="bottom"/>
-            <w:hideMark/>
-          </w:tcPr>
-          <w:p/>
+          <w:p>
+            <w:r>
+              <w:t>Error message</w:t>
+            </w:r>
+            <w:r>
+              <w:t xml:space="preserve"> box</w:t>
+            </w:r>
+            <w:r>
+              <w:t xml:space="preserve"> "Passwords do not match" is displayed.</w:t>
+            </w:r>
+          </w:p>
+        </w:tc>
+        <w:tc>
+          <w:tcPr>
+            <w:tcW w:w="0" w:type="auto"/>
+            <w:tcBorders>
+              <w:top w:val="single" w:sz="6" w:space="0" w:color="000000"/>
+              <w:left w:val="single" w:sz="6" w:space="0" w:color="000000"/>
+              <w:bottom w:val="single" w:sz="6" w:space="0" w:color="000000"/>
+              <w:right w:val="single" w:sz="6" w:space="0" w:color="000000"/>
+            </w:tcBorders>
+            <w:tcMar>
+              <w:top w:w="40" w:type="dxa"/>
+              <w:left w:w="40" w:type="dxa"/>
+              <w:bottom w:w="40" w:type="dxa"/>
+              <w:right w:w="40" w:type="dxa"/>
+            </w:tcMar>
+            <w:vAlign w:val="bottom"/>
+            <w:hideMark/>
+          </w:tcPr>
+          <w:p>
+            <w:r>
+              <w:t>Pass</w:t>
+            </w:r>
+          </w:p>
         </w:tc>
       </w:tr>
     </w:tbl>
@@ -1572,6 +1653,7 @@
   <w:style w:type="character" w:default="1" w:styleId="DefaultParagraphFont">
     <w:name w:val="Default Paragraph Font"/>
     <w:uiPriority w:val="1"/>
+    <w:semiHidden/>
     <w:unhideWhenUsed/>
   </w:style>
   <w:style w:type="table" w:default="1" w:styleId="TableNormal">

</xml_diff>